<commit_message>
Finalized Syllabus 22 Aug 2017
Final(I hope!) syllabus including a description of the course overview
and class project.
</commit_message>
<xml_diff>
--- a/Swenson709BSyllabus.docx
+++ b/Swenson709BSyllabus.docx
@@ -4,6 +4,7 @@
   <w:body>
     <w:p>
       <w:pPr>
+        <w:jc w:val="center"/>
         <w:rPr>
           <w:rFonts w:ascii="Georgia" w:hAnsi="Georgia"/>
           <w:b/>
@@ -14,16 +15,614 @@
           <w:rFonts w:ascii="Georgia" w:hAnsi="Georgia"/>
           <w:b/>
         </w:rPr>
-        <w:t>Timeline for cou</w:t>
-      </w:r>
+        <w:t xml:space="preserve">Selected </w:t>
+      </w:r>
+      <w:r>
+        <w:rPr>
+          <w:rFonts w:ascii="Georgia" w:hAnsi="Georgia"/>
+          <w:b/>
+        </w:rPr>
+        <w:t xml:space="preserve">Advanced Topics in Biology: </w:t>
+      </w:r>
+      <w:r>
+        <w:rPr>
+          <w:rFonts w:ascii="Georgia" w:hAnsi="Georgia"/>
+          <w:b/>
+        </w:rPr>
+        <w:t>R-Based Analyses &amp; Programming for Community Ecology</w:t>
+      </w:r>
+    </w:p>
+    <w:p>
+      <w:pPr>
+        <w:rPr>
+          <w:rFonts w:ascii="Georgia" w:hAnsi="Georgia"/>
+          <w:b/>
+        </w:rPr>
+      </w:pPr>
+    </w:p>
+    <w:p>
+      <w:pPr>
+        <w:rPr>
+          <w:rFonts w:ascii="Georgia" w:hAnsi="Georgia"/>
+        </w:rPr>
+      </w:pPr>
+      <w:r>
+        <w:rPr>
+          <w:rFonts w:ascii="Georgia" w:hAnsi="Georgia"/>
+          <w:b/>
+        </w:rPr>
+        <w:t xml:space="preserve">Course Number: </w:t>
+      </w:r>
+      <w:r>
+        <w:rPr>
+          <w:rFonts w:ascii="Georgia" w:hAnsi="Georgia"/>
+        </w:rPr>
+        <w:t>BIOL709B</w:t>
+      </w:r>
+    </w:p>
+    <w:p>
+      <w:pPr>
+        <w:rPr>
+          <w:rFonts w:ascii="Georgia" w:hAnsi="Georgia"/>
+        </w:rPr>
+      </w:pPr>
+      <w:r>
+        <w:rPr>
+          <w:rFonts w:ascii="Georgia" w:hAnsi="Georgia"/>
+          <w:b/>
+        </w:rPr>
+        <w:t xml:space="preserve">Instructor: </w:t>
+      </w:r>
+      <w:r>
+        <w:rPr>
+          <w:rFonts w:ascii="Georgia" w:hAnsi="Georgia"/>
+        </w:rPr>
+        <w:t>Nate Swenson; swenson@umd.edu; BPS 4207</w:t>
+      </w:r>
+    </w:p>
+    <w:p>
+      <w:pPr>
+        <w:rPr>
+          <w:rFonts w:ascii="Georgia" w:hAnsi="Georgia"/>
+        </w:rPr>
+      </w:pPr>
+      <w:r>
+        <w:rPr>
+          <w:rFonts w:ascii="Georgia" w:hAnsi="Georgia"/>
+          <w:b/>
+        </w:rPr>
+        <w:t xml:space="preserve">Location: </w:t>
+      </w:r>
+      <w:r>
+        <w:rPr>
+          <w:rFonts w:ascii="Georgia" w:hAnsi="Georgia"/>
+        </w:rPr>
+        <w:t xml:space="preserve">BPS </w:t>
+      </w:r>
+      <w:r>
+        <w:rPr>
+          <w:rFonts w:ascii="Georgia" w:hAnsi="Georgia"/>
+        </w:rPr>
+        <w:t>1208</w:t>
+      </w:r>
+    </w:p>
+    <w:p>
+      <w:pPr>
+        <w:rPr>
+          <w:rFonts w:ascii="Georgia" w:hAnsi="Georgia"/>
+        </w:rPr>
+      </w:pPr>
+      <w:r>
+        <w:rPr>
+          <w:rFonts w:ascii="Georgia" w:hAnsi="Georgia"/>
+          <w:b/>
+        </w:rPr>
+        <w:t>Time:</w:t>
+      </w:r>
+      <w:r>
+        <w:rPr>
+          <w:rFonts w:ascii="Georgia" w:hAnsi="Georgia"/>
+        </w:rPr>
+        <w:t xml:space="preserve"> Thursday 1-3pm</w:t>
+      </w:r>
+    </w:p>
+    <w:p>
+      <w:pPr>
+        <w:rPr>
+          <w:rFonts w:ascii="Georgia" w:hAnsi="Georgia"/>
+        </w:rPr>
+      </w:pPr>
+      <w:r>
+        <w:rPr>
+          <w:rFonts w:ascii="Georgia" w:hAnsi="Georgia"/>
+          <w:b/>
+        </w:rPr>
+        <w:t xml:space="preserve">Course GitHub Repository: </w:t>
+      </w:r>
+      <w:r>
+        <w:rPr>
+          <w:rFonts w:ascii="Calibri" w:eastAsia="Calibri" w:hAnsi="Calibri" w:cs="Calibri"/>
+          <w:sz w:val="20"/>
+        </w:rPr>
+        <w:t>https</w:t>
+      </w:r>
+      <w:r>
+        <w:rPr>
+          <w:rFonts w:ascii="Arial Hebrew" w:hAnsi="Arial Hebrew" w:cs="Arial Hebrew" w:hint="cs"/>
+          <w:sz w:val="20"/>
+        </w:rPr>
+        <w:t>://</w:t>
+      </w:r>
+      <w:r>
+        <w:rPr>
+          <w:rFonts w:ascii="Calibri" w:eastAsia="Calibri" w:hAnsi="Calibri" w:cs="Calibri"/>
+          <w:sz w:val="20"/>
+        </w:rPr>
+        <w:t>github</w:t>
+      </w:r>
+      <w:r>
+        <w:rPr>
+          <w:rFonts w:ascii="Arial Hebrew" w:hAnsi="Arial Hebrew" w:cs="Arial Hebrew" w:hint="cs"/>
+          <w:sz w:val="20"/>
+        </w:rPr>
+        <w:t>.</w:t>
+      </w:r>
+      <w:r>
+        <w:rPr>
+          <w:rFonts w:ascii="Calibri" w:eastAsia="Calibri" w:hAnsi="Calibri" w:cs="Calibri"/>
+          <w:sz w:val="20"/>
+        </w:rPr>
+        <w:t>com</w:t>
+      </w:r>
+      <w:r>
+        <w:rPr>
+          <w:rFonts w:ascii="Arial Hebrew" w:hAnsi="Arial Hebrew" w:cs="Arial Hebrew" w:hint="cs"/>
+          <w:sz w:val="20"/>
+        </w:rPr>
+        <w:t>/</w:t>
+      </w:r>
+      <w:r>
+        <w:rPr>
+          <w:rFonts w:ascii="Calibri" w:eastAsia="Calibri" w:hAnsi="Calibri" w:cs="Calibri"/>
+          <w:sz w:val="20"/>
+        </w:rPr>
+        <w:t>NGSwenson</w:t>
+      </w:r>
+      <w:r>
+        <w:rPr>
+          <w:rFonts w:ascii="Arial Hebrew" w:hAnsi="Arial Hebrew" w:cs="Arial Hebrew" w:hint="cs"/>
+          <w:sz w:val="20"/>
+        </w:rPr>
+        <w:t>/</w:t>
+      </w:r>
+      <w:r>
+        <w:rPr>
+          <w:rFonts w:ascii="Calibri" w:eastAsia="Calibri" w:hAnsi="Calibri" w:cs="Calibri"/>
+          <w:sz w:val="20"/>
+        </w:rPr>
+        <w:t>Swenson</w:t>
+      </w:r>
+      <w:r>
+        <w:rPr>
+          <w:rFonts w:ascii="Arial Hebrew" w:hAnsi="Arial Hebrew" w:cs="Arial Hebrew" w:hint="cs"/>
+          <w:sz w:val="20"/>
+        </w:rPr>
+        <w:t>709</w:t>
+      </w:r>
+      <w:r>
+        <w:rPr>
+          <w:rFonts w:ascii="Calibri" w:eastAsia="Calibri" w:hAnsi="Calibri" w:cs="Calibri"/>
+          <w:sz w:val="20"/>
+        </w:rPr>
+        <w:t>Bfall</w:t>
+      </w:r>
+      <w:r>
+        <w:rPr>
+          <w:rFonts w:ascii="Arial Hebrew" w:hAnsi="Arial Hebrew" w:cs="Arial Hebrew" w:hint="cs"/>
+          <w:sz w:val="20"/>
+        </w:rPr>
+        <w:t>2017</w:t>
+      </w:r>
+    </w:p>
+    <w:p>
+      <w:pPr>
+        <w:rPr>
+          <w:rFonts w:ascii="Georgia" w:hAnsi="Georgia"/>
+        </w:rPr>
+      </w:pPr>
+    </w:p>
+    <w:p>
+      <w:pPr>
+        <w:rPr>
+          <w:rFonts w:ascii="Georgia" w:hAnsi="Georgia"/>
+        </w:rPr>
+      </w:pPr>
+      <w:r>
+        <w:rPr>
+          <w:rFonts w:ascii="Georgia" w:hAnsi="Georgia"/>
+          <w:b/>
+        </w:rPr>
+        <w:t>Overview:</w:t>
+      </w:r>
+      <w:r>
+        <w:rPr>
+          <w:rFonts w:ascii="Georgia" w:hAnsi="Georgia"/>
+        </w:rPr>
+        <w:t xml:space="preserve"> This course is designed for grad students in the BEES realm that are </w:t>
+      </w:r>
+      <w:r>
+        <w:rPr>
+          <w:rFonts w:ascii="Georgia" w:hAnsi="Georgia"/>
+        </w:rPr>
+        <w:t xml:space="preserve">interested in learning to use the R programming language for their research and future careers. The course is not explicitly a “stats course”. Rather, the course is to develop a student from a basic/general R user that can utilize existing functions to a more advanced user that can write and read R code. </w:t>
+      </w:r>
+      <w:r>
+        <w:rPr>
+          <w:rFonts w:ascii="Georgia" w:hAnsi="Georgia"/>
+        </w:rPr>
+        <w:t>As it is expected many/most students will have little to no experience writing their own code, we will take this opportunity to develop those skills more formally. Specifically, we will focus on writing versioned code that is well commented thereby making it easily replicated and understood in the future by others and yourself. Additionally, we will develop skills relating to how to break apart computational problems, speeding up code and reporting output. At the beginning of the course I will provide an overview of community ecology analyses and R packages that are those most heavily used to form a baseline of knowledge</w:t>
+      </w:r>
+      <w:r>
+        <w:rPr>
+          <w:rFonts w:ascii="Georgia" w:hAnsi="Georgia"/>
+        </w:rPr>
+        <w:t xml:space="preserve"> of analyses and basic R</w:t>
+      </w:r>
+      <w:r>
+        <w:rPr>
+          <w:rFonts w:ascii="Georgia" w:hAnsi="Georgia"/>
+        </w:rPr>
+        <w:t>. We will use example datasets, but can also utilize any data a student may want to analyze from their own work. We will then transition towards the more ‘code-y’ part of the course</w:t>
+      </w:r>
+      <w:r>
+        <w:rPr>
+          <w:rFonts w:ascii="Georgia" w:hAnsi="Georgia"/>
+        </w:rPr>
+        <w:t xml:space="preserve"> where we will learn the fundamentals of R programming and utilize those skills for a class project that will be presented at the end of the semester. </w:t>
+      </w:r>
+    </w:p>
+    <w:p>
+      <w:pPr>
+        <w:rPr>
+          <w:rFonts w:ascii="Georgia" w:hAnsi="Georgia"/>
+        </w:rPr>
+      </w:pPr>
+    </w:p>
+    <w:p>
+      <w:pPr>
+        <w:rPr>
+          <w:rFonts w:ascii="Georgia" w:hAnsi="Georgia"/>
+        </w:rPr>
+      </w:pPr>
+      <w:r>
+        <w:rPr>
+          <w:rFonts w:ascii="Georgia" w:hAnsi="Georgia"/>
+          <w:b/>
+        </w:rPr>
+        <w:t>Class Project</w:t>
+      </w:r>
+      <w:r>
+        <w:rPr>
+          <w:rFonts w:ascii="Georgia" w:hAnsi="Georgia"/>
+          <w:b/>
+        </w:rPr>
+        <w:t>:</w:t>
+      </w:r>
+      <w:r>
+        <w:rPr>
+          <w:rFonts w:ascii="Georgia" w:hAnsi="Georgia"/>
+        </w:rPr>
+        <w:t xml:space="preserve"> </w:t>
+      </w:r>
+      <w:r>
+        <w:rPr>
+          <w:rFonts w:ascii="Georgia" w:hAnsi="Georgia"/>
+        </w:rPr>
+        <w:t xml:space="preserve">In my experience, learning R rapidly accelerates when there is a problem (of interest) to be solved. Specifically, learning by following a book is often tedious and often not useful unless the examples in that book are very relevant to ones current research. In other words, a student is far more likely to figure out how to solve a problem if it is for the sake of advancing their research than for the sake of simply learning it. Thus, I will ask students to identify a moderately- to substantially-size research objective from his/her thesis or dissertation. This problem will be outlined to the instructor in an email late in September. If the problem is suitable for the class, then the student will present it to the class early in October in as much detail as possible (i.e. what the problem is, why you want to address it and any ideas you may have on the types of analyses and/or code you would need to develop/use to solve it). Through the next 1.5 months the student will work on the project providing regular updates/versions of the work to GitHub while also attending class meetings to continue learning R programming. Two class meetings before Thanksgiving are devoted to discussing projects, identifying problematic code or obstacles and troubleshooting. After Thanksgiving, our last two class meetings will be a formal presentation of the class project by each student roughly 15 minutes long. NOTE: If a student does not have an available dataset, then they can discuss with the instructor regarding publicly available data that is similar to that to be collected in their thesis or dissertation. Additionally, the projects do NOT have to be community ecology </w:t>
+      </w:r>
+      <w:r>
+        <w:rPr>
+          <w:rFonts w:ascii="Georgia" w:hAnsi="Georgia"/>
+          <w:i/>
+        </w:rPr>
+        <w:t>per se</w:t>
+      </w:r>
+      <w:r>
+        <w:rPr>
+          <w:rFonts w:ascii="Georgia" w:hAnsi="Georgia"/>
+        </w:rPr>
+        <w:t>.</w:t>
+      </w:r>
+    </w:p>
+    <w:p>
+      <w:pPr>
+        <w:rPr>
+          <w:rFonts w:ascii="Georgia" w:hAnsi="Georgia"/>
+        </w:rPr>
+      </w:pPr>
       <w:bookmarkStart w:id="0" w:name="_GoBack"/>
       <w:bookmarkEnd w:id="0"/>
+    </w:p>
+    <w:p>
+      <w:pPr>
+        <w:rPr>
+          <w:rFonts w:ascii="Georgia" w:hAnsi="Georgia"/>
+        </w:rPr>
+      </w:pPr>
       <w:r>
         <w:rPr>
           <w:rFonts w:ascii="Georgia" w:hAnsi="Georgia"/>
           <w:b/>
         </w:rPr>
-        <w:t>rse</w:t>
+        <w:lastRenderedPageBreak/>
+        <w:t>Some Useful Texts (probably):</w:t>
+      </w:r>
+    </w:p>
+    <w:p>
+      <w:pPr>
+        <w:pStyle w:val="ListParagraph"/>
+        <w:numPr>
+          <w:ilvl w:val="0"/>
+          <w:numId w:val="3"/>
+        </w:numPr>
+        <w:rPr>
+          <w:rFonts w:ascii="Georgia" w:hAnsi="Georgia"/>
+        </w:rPr>
+      </w:pPr>
+      <w:r>
+        <w:rPr>
+          <w:rFonts w:ascii="Georgia" w:hAnsi="Georgia"/>
+        </w:rPr>
+        <w:t>Bocard</w:t>
+      </w:r>
+      <w:r>
+        <w:rPr>
+          <w:rFonts w:ascii="Georgia" w:hAnsi="Georgia"/>
+        </w:rPr>
+        <w:t xml:space="preserve">, </w:t>
+      </w:r>
+      <w:r>
+        <w:rPr>
+          <w:rFonts w:ascii="Georgia" w:hAnsi="Georgia"/>
+        </w:rPr>
+        <w:t>D</w:t>
+      </w:r>
+      <w:r>
+        <w:rPr>
+          <w:rFonts w:ascii="Georgia" w:hAnsi="Georgia"/>
+        </w:rPr>
+        <w:t>.</w:t>
+      </w:r>
+      <w:r>
+        <w:rPr>
+          <w:rFonts w:ascii="Georgia" w:hAnsi="Georgia"/>
+        </w:rPr>
+        <w:t>, F. Gillet, and P. Legendre</w:t>
+      </w:r>
+      <w:r>
+        <w:rPr>
+          <w:rFonts w:ascii="Georgia" w:hAnsi="Georgia"/>
+        </w:rPr>
+        <w:t xml:space="preserve"> 201</w:t>
+      </w:r>
+      <w:r>
+        <w:rPr>
+          <w:rFonts w:ascii="Georgia" w:hAnsi="Georgia"/>
+        </w:rPr>
+        <w:t>1</w:t>
+      </w:r>
+      <w:r>
+        <w:rPr>
+          <w:rFonts w:ascii="Georgia" w:hAnsi="Georgia"/>
+        </w:rPr>
+        <w:t xml:space="preserve">. </w:t>
+      </w:r>
+      <w:r>
+        <w:rPr>
+          <w:rFonts w:ascii="Georgia" w:hAnsi="Georgia"/>
+          <w:i/>
+        </w:rPr>
+        <w:t>Numerical Ecology</w:t>
+      </w:r>
+      <w:r>
+        <w:rPr>
+          <w:rFonts w:ascii="Georgia" w:hAnsi="Georgia"/>
+          <w:i/>
+        </w:rPr>
+        <w:t xml:space="preserve"> with R</w:t>
+      </w:r>
+      <w:r>
+        <w:rPr>
+          <w:rFonts w:ascii="Georgia" w:hAnsi="Georgia"/>
+          <w:i/>
+        </w:rPr>
+        <w:t>.</w:t>
+      </w:r>
+      <w:r>
+        <w:rPr>
+          <w:rFonts w:ascii="Georgia" w:hAnsi="Georgia"/>
+        </w:rPr>
+        <w:t xml:space="preserve"> </w:t>
+      </w:r>
+      <w:r>
+        <w:rPr>
+          <w:rFonts w:ascii="Georgia" w:hAnsi="Georgia"/>
+        </w:rPr>
+        <w:t>Springer Press, New York, New York.</w:t>
+      </w:r>
+    </w:p>
+    <w:p>
+      <w:pPr>
+        <w:pStyle w:val="ListParagraph"/>
+        <w:numPr>
+          <w:ilvl w:val="0"/>
+          <w:numId w:val="3"/>
+        </w:numPr>
+        <w:rPr>
+          <w:rFonts w:ascii="Georgia" w:hAnsi="Georgia"/>
+        </w:rPr>
+      </w:pPr>
+      <w:r>
+        <w:rPr>
+          <w:rFonts w:ascii="Georgia" w:hAnsi="Georgia"/>
+        </w:rPr>
+        <w:t>Boehmke, B.C. 2016</w:t>
+      </w:r>
+      <w:r>
+        <w:rPr>
+          <w:rFonts w:ascii="Georgia" w:hAnsi="Georgia"/>
+        </w:rPr>
+        <w:t xml:space="preserve">. </w:t>
+      </w:r>
+      <w:r>
+        <w:rPr>
+          <w:rFonts w:ascii="Georgia" w:hAnsi="Georgia"/>
+          <w:i/>
+        </w:rPr>
+        <w:t>Data Wrangling with R</w:t>
+      </w:r>
+      <w:r>
+        <w:rPr>
+          <w:rFonts w:ascii="Georgia" w:hAnsi="Georgia"/>
+          <w:i/>
+        </w:rPr>
+        <w:t>.</w:t>
+      </w:r>
+      <w:r>
+        <w:rPr>
+          <w:rFonts w:ascii="Georgia" w:hAnsi="Georgia"/>
+        </w:rPr>
+        <w:t xml:space="preserve"> </w:t>
+      </w:r>
+      <w:r>
+        <w:rPr>
+          <w:rFonts w:ascii="Georgia" w:hAnsi="Georgia"/>
+        </w:rPr>
+        <w:t>Springer Press, New York, New York.</w:t>
+      </w:r>
+    </w:p>
+    <w:p>
+      <w:pPr>
+        <w:pStyle w:val="ListParagraph"/>
+        <w:numPr>
+          <w:ilvl w:val="0"/>
+          <w:numId w:val="3"/>
+        </w:numPr>
+        <w:rPr>
+          <w:rFonts w:ascii="Georgia" w:hAnsi="Georgia"/>
+        </w:rPr>
+      </w:pPr>
+      <w:r>
+        <w:rPr>
+          <w:rFonts w:ascii="Georgia" w:hAnsi="Georgia"/>
+        </w:rPr>
+        <w:t>Stevens</w:t>
+      </w:r>
+      <w:r>
+        <w:rPr>
+          <w:rFonts w:ascii="Georgia" w:hAnsi="Georgia"/>
+        </w:rPr>
+        <w:t xml:space="preserve">, </w:t>
+      </w:r>
+      <w:r>
+        <w:rPr>
+          <w:rFonts w:ascii="Georgia" w:hAnsi="Georgia"/>
+        </w:rPr>
+        <w:t>M.H.H. 2010</w:t>
+      </w:r>
+      <w:r>
+        <w:rPr>
+          <w:rFonts w:ascii="Georgia" w:hAnsi="Georgia"/>
+        </w:rPr>
+        <w:t xml:space="preserve">. </w:t>
+      </w:r>
+      <w:r>
+        <w:rPr>
+          <w:rFonts w:ascii="Georgia" w:hAnsi="Georgia"/>
+          <w:i/>
+        </w:rPr>
+        <w:t>A Primer of Ecology</w:t>
+      </w:r>
+      <w:r>
+        <w:rPr>
+          <w:rFonts w:ascii="Georgia" w:hAnsi="Georgia"/>
+          <w:i/>
+        </w:rPr>
+        <w:t>.</w:t>
+      </w:r>
+      <w:r>
+        <w:rPr>
+          <w:rFonts w:ascii="Georgia" w:hAnsi="Georgia"/>
+        </w:rPr>
+        <w:t xml:space="preserve"> </w:t>
+      </w:r>
+      <w:r>
+        <w:rPr>
+          <w:rFonts w:ascii="Georgia" w:hAnsi="Georgia"/>
+        </w:rPr>
+        <w:t>Springer Press, New York, New York.</w:t>
+      </w:r>
+    </w:p>
+    <w:p>
+      <w:pPr>
+        <w:pStyle w:val="ListParagraph"/>
+        <w:numPr>
+          <w:ilvl w:val="0"/>
+          <w:numId w:val="3"/>
+        </w:numPr>
+        <w:rPr>
+          <w:rFonts w:ascii="Georgia" w:hAnsi="Georgia"/>
+        </w:rPr>
+      </w:pPr>
+      <w:r>
+        <w:rPr>
+          <w:rFonts w:ascii="Georgia" w:hAnsi="Georgia"/>
+        </w:rPr>
+        <w:t xml:space="preserve">Wickham, H., and G. Grolemund. 2016. </w:t>
+      </w:r>
+      <w:r>
+        <w:rPr>
+          <w:rFonts w:ascii="Georgia" w:hAnsi="Georgia"/>
+          <w:i/>
+        </w:rPr>
+        <w:t xml:space="preserve">R for Data Science. </w:t>
+      </w:r>
+      <w:r>
+        <w:rPr>
+          <w:rFonts w:ascii="Georgia" w:hAnsi="Georgia"/>
+        </w:rPr>
+        <w:t>O’Reilly Media Inc., New York, New York.</w:t>
+      </w:r>
+    </w:p>
+    <w:p>
+      <w:pPr>
+        <w:rPr>
+          <w:rFonts w:ascii="Georgia" w:hAnsi="Georgia"/>
+          <w:b/>
+        </w:rPr>
+      </w:pPr>
+    </w:p>
+    <w:p>
+      <w:pPr>
+        <w:rPr>
+          <w:rFonts w:ascii="Georgia" w:hAnsi="Georgia"/>
+          <w:b/>
+        </w:rPr>
+      </w:pPr>
+    </w:p>
+    <w:p>
+      <w:pPr>
+        <w:rPr>
+          <w:rFonts w:ascii="Georgia" w:hAnsi="Georgia"/>
+          <w:b/>
+        </w:rPr>
+      </w:pPr>
+      <w:r>
+        <w:rPr>
+          <w:rFonts w:ascii="Georgia" w:hAnsi="Georgia"/>
+          <w:b/>
+        </w:rPr>
+        <w:t>Timeline for course</w:t>
       </w:r>
     </w:p>
     <w:p>
@@ -222,34 +821,14 @@
               </w:rPr>
               <w:t xml:space="preserve">R Intro, </w:t>
             </w:r>
-            <w:proofErr w:type="spellStart"/>
-            <w:r>
-              <w:rPr>
-                <w:rFonts w:ascii="Georgia" w:hAnsi="Georgia"/>
-                <w:sz w:val="22"/>
-                <w:szCs w:val="22"/>
-              </w:rPr>
-              <w:t>TextWrangler</w:t>
-            </w:r>
-            <w:proofErr w:type="spellEnd"/>
-            <w:r>
-              <w:rPr>
-                <w:rFonts w:ascii="Georgia" w:hAnsi="Georgia"/>
-                <w:sz w:val="22"/>
-                <w:szCs w:val="22"/>
-              </w:rPr>
-              <w:t>/</w:t>
-            </w:r>
-            <w:proofErr w:type="spellStart"/>
-            <w:r>
-              <w:rPr>
-                <w:rFonts w:ascii="Georgia" w:hAnsi="Georgia"/>
-                <w:sz w:val="22"/>
-                <w:szCs w:val="22"/>
-              </w:rPr>
-              <w:t>BBedit</w:t>
-            </w:r>
-            <w:proofErr w:type="spellEnd"/>
+            <w:r>
+              <w:rPr>
+                <w:rFonts w:ascii="Georgia" w:hAnsi="Georgia"/>
+                <w:sz w:val="22"/>
+                <w:szCs w:val="22"/>
+              </w:rPr>
+              <w:t>TextWrangler/BBedit</w:t>
+            </w:r>
           </w:p>
         </w:tc>
         <w:tc>
@@ -346,15 +925,7 @@
                 <w:sz w:val="22"/>
                 <w:szCs w:val="22"/>
               </w:rPr>
-              <w:t>More R Intro</w:t>
-            </w:r>
-            <w:r>
-              <w:rPr>
-                <w:rFonts w:ascii="Georgia" w:hAnsi="Georgia"/>
-                <w:sz w:val="22"/>
-                <w:szCs w:val="22"/>
-              </w:rPr>
-              <w:t xml:space="preserve"> &amp; </w:t>
+              <w:t xml:space="preserve">More R Intro &amp; </w:t>
             </w:r>
             <w:r>
               <w:rPr>
@@ -495,23 +1066,7 @@
                 <w:sz w:val="22"/>
                 <w:szCs w:val="22"/>
               </w:rPr>
-              <w:t>Analyze example datasets</w:t>
-            </w:r>
-            <w:r>
-              <w:rPr>
-                <w:rFonts w:ascii="Georgia" w:hAnsi="Georgia"/>
-                <w:sz w:val="22"/>
-                <w:szCs w:val="22"/>
-              </w:rPr>
-              <w:t xml:space="preserve"> </w:t>
-            </w:r>
-            <w:r>
-              <w:rPr>
-                <w:rFonts w:ascii="Georgia" w:hAnsi="Georgia"/>
-                <w:sz w:val="22"/>
-                <w:szCs w:val="22"/>
-              </w:rPr>
-              <w:t>&amp; email Swenson a dissection of a function</w:t>
+              <w:t>Analyze example datasets &amp; email Swenson a dissection of a function</w:t>
             </w:r>
           </w:p>
         </w:tc>
@@ -585,25 +1140,7 @@
                 <w:sz w:val="22"/>
                 <w:szCs w:val="22"/>
               </w:rPr>
-              <w:t xml:space="preserve">GitHub, </w:t>
-            </w:r>
-            <w:proofErr w:type="spellStart"/>
-            <w:r>
-              <w:rPr>
-                <w:rFonts w:ascii="Georgia" w:hAnsi="Georgia"/>
-                <w:sz w:val="22"/>
-                <w:szCs w:val="22"/>
-              </w:rPr>
-              <w:t>Verson</w:t>
-            </w:r>
-            <w:proofErr w:type="spellEnd"/>
-            <w:r>
-              <w:rPr>
-                <w:rFonts w:ascii="Georgia" w:hAnsi="Georgia"/>
-                <w:sz w:val="22"/>
-                <w:szCs w:val="22"/>
-              </w:rPr>
-              <w:t xml:space="preserve"> Control, Terminal, </w:t>
+              <w:t xml:space="preserve">GitHub, Verson Control, Terminal, </w:t>
             </w:r>
             <w:r>
               <w:rPr>
@@ -1103,18 +1640,8 @@
                 <w:sz w:val="22"/>
                 <w:szCs w:val="22"/>
               </w:rPr>
-              <w:t xml:space="preserve">Markdown via </w:t>
-            </w:r>
-            <w:proofErr w:type="spellStart"/>
-            <w:r>
-              <w:rPr>
-                <w:rFonts w:ascii="Georgia" w:hAnsi="Georgia"/>
-                <w:sz w:val="22"/>
-                <w:szCs w:val="22"/>
-              </w:rPr>
-              <w:t>Knitr</w:t>
-            </w:r>
-            <w:proofErr w:type="spellEnd"/>
+              <w:t>Markdown via Knitr</w:t>
+            </w:r>
           </w:p>
         </w:tc>
         <w:tc>
@@ -1407,15 +1934,7 @@
                 <w:sz w:val="22"/>
                 <w:szCs w:val="22"/>
               </w:rPr>
-              <w:t xml:space="preserve">Troubleshooting Projects &amp; Specialized Analyses: </w:t>
-            </w:r>
-            <w:r>
-              <w:rPr>
-                <w:rFonts w:ascii="Georgia" w:hAnsi="Georgia"/>
-                <w:sz w:val="22"/>
-                <w:szCs w:val="22"/>
-              </w:rPr>
-              <w:t>II</w:t>
+              <w:t>Troubleshooting Projects &amp; Specialized Analyses: II</w:t>
             </w:r>
           </w:p>
         </w:tc>
@@ -1733,6 +2252,8 @@
       </w:pPr>
     </w:p>
     <w:sectPr>
+      <w:headerReference w:type="even" r:id="rId7"/>
+      <w:headerReference w:type="default" r:id="rId8"/>
       <w:pgSz w:w="12240" w:h="15840"/>
       <w:pgMar w:top="1440" w:right="1440" w:bottom="1440" w:left="1440" w:header="720" w:footer="720" w:gutter="0"/>
       <w:cols w:space="720"/>
@@ -1740,6 +2261,486 @@
     </w:sectPr>
   </w:body>
 </w:document>
+</file>
+
+<file path=word/endnotes.xml><?xml version="1.0" encoding="utf-8"?>
+<w:endnotes xmlns:wpc="http://schemas.microsoft.com/office/word/2010/wordprocessingCanvas" xmlns:mo="http://schemas.microsoft.com/office/mac/office/2008/main" xmlns:mc="http://schemas.openxmlformats.org/markup-compatibility/2006" xmlns:mv="urn:schemas-microsoft-com:mac:vml" xmlns:o="urn:schemas-microsoft-com:office:office" xmlns:r="http://schemas.openxmlformats.org/officeDocument/2006/relationships" xmlns:m="http://schemas.openxmlformats.org/officeDocument/2006/math" xmlns:v="urn:schemas-microsoft-com:vml" xmlns:wp14="http://schemas.microsoft.com/office/word/2010/wordprocessingDrawing" xmlns:wp="http://schemas.openxmlformats.org/drawingml/2006/wordprocessingDrawing" xmlns:w10="urn:schemas-microsoft-com:office:word" xmlns:w="http://schemas.openxmlformats.org/wordprocessingml/2006/main" xmlns:w14="http://schemas.microsoft.com/office/word/2010/wordml" xmlns:w15="http://schemas.microsoft.com/office/word/2012/wordml" xmlns:wpg="http://schemas.microsoft.com/office/word/2010/wordprocessingGroup" xmlns:wpi="http://schemas.microsoft.com/office/word/2010/wordprocessingInk" xmlns:wne="http://schemas.microsoft.com/office/word/2006/wordml" xmlns:wps="http://schemas.microsoft.com/office/word/2010/wordprocessingShape" mc:Ignorable="w14 w15 wp14">
+  <w:endnote w:type="separator" w:id="-1">
+    <w:p>
+      <w:r>
+        <w:separator/>
+      </w:r>
+    </w:p>
+  </w:endnote>
+  <w:endnote w:type="continuationSeparator" w:id="0">
+    <w:p>
+      <w:r>
+        <w:continuationSeparator/>
+      </w:r>
+    </w:p>
+  </w:endnote>
+</w:endnotes>
+</file>
+
+<file path=word/footnotes.xml><?xml version="1.0" encoding="utf-8"?>
+<w:footnotes xmlns:wpc="http://schemas.microsoft.com/office/word/2010/wordprocessingCanvas" xmlns:mo="http://schemas.microsoft.com/office/mac/office/2008/main" xmlns:mc="http://schemas.openxmlformats.org/markup-compatibility/2006" xmlns:mv="urn:schemas-microsoft-com:mac:vml" xmlns:o="urn:schemas-microsoft-com:office:office" xmlns:r="http://schemas.openxmlformats.org/officeDocument/2006/relationships" xmlns:m="http://schemas.openxmlformats.org/officeDocument/2006/math" xmlns:v="urn:schemas-microsoft-com:vml" xmlns:wp14="http://schemas.microsoft.com/office/word/2010/wordprocessingDrawing" xmlns:wp="http://schemas.openxmlformats.org/drawingml/2006/wordprocessingDrawing" xmlns:w10="urn:schemas-microsoft-com:office:word" xmlns:w="http://schemas.openxmlformats.org/wordprocessingml/2006/main" xmlns:w14="http://schemas.microsoft.com/office/word/2010/wordml" xmlns:w15="http://schemas.microsoft.com/office/word/2012/wordml" xmlns:wpg="http://schemas.microsoft.com/office/word/2010/wordprocessingGroup" xmlns:wpi="http://schemas.microsoft.com/office/word/2010/wordprocessingInk" xmlns:wne="http://schemas.microsoft.com/office/word/2006/wordml" xmlns:wps="http://schemas.microsoft.com/office/word/2010/wordprocessingShape" mc:Ignorable="w14 w15 wp14">
+  <w:footnote w:type="separator" w:id="-1">
+    <w:p>
+      <w:r>
+        <w:separator/>
+      </w:r>
+    </w:p>
+  </w:footnote>
+  <w:footnote w:type="continuationSeparator" w:id="0">
+    <w:p>
+      <w:r>
+        <w:continuationSeparator/>
+      </w:r>
+    </w:p>
+  </w:footnote>
+</w:footnotes>
+</file>
+
+<file path=word/header1.xml><?xml version="1.0" encoding="utf-8"?>
+<w:hdr xmlns:wpc="http://schemas.microsoft.com/office/word/2010/wordprocessingCanvas" xmlns:mo="http://schemas.microsoft.com/office/mac/office/2008/main" xmlns:mc="http://schemas.openxmlformats.org/markup-compatibility/2006" xmlns:mv="urn:schemas-microsoft-com:mac:vml" xmlns:o="urn:schemas-microsoft-com:office:office" xmlns:r="http://schemas.openxmlformats.org/officeDocument/2006/relationships" xmlns:m="http://schemas.openxmlformats.org/officeDocument/2006/math" xmlns:v="urn:schemas-microsoft-com:vml" xmlns:wp14="http://schemas.microsoft.com/office/word/2010/wordprocessingDrawing" xmlns:wp="http://schemas.openxmlformats.org/drawingml/2006/wordprocessingDrawing" xmlns:w10="urn:schemas-microsoft-com:office:word" xmlns:w="http://schemas.openxmlformats.org/wordprocessingml/2006/main" xmlns:w14="http://schemas.microsoft.com/office/word/2010/wordml" xmlns:w15="http://schemas.microsoft.com/office/word/2012/wordml" xmlns:wpg="http://schemas.microsoft.com/office/word/2010/wordprocessingGroup" xmlns:wpi="http://schemas.microsoft.com/office/word/2010/wordprocessingInk" xmlns:wne="http://schemas.microsoft.com/office/word/2006/wordml" xmlns:wps="http://schemas.microsoft.com/office/word/2010/wordprocessingShape" mc:Ignorable="w14 w15 wp14">
+  <w:p>
+    <w:pPr>
+      <w:pStyle w:val="Header"/>
+      <w:framePr w:wrap="none" w:vAnchor="text" w:hAnchor="margin" w:xAlign="right" w:y="1"/>
+      <w:rPr>
+        <w:rStyle w:val="PageNumber"/>
+      </w:rPr>
+    </w:pPr>
+    <w:r>
+      <w:rPr>
+        <w:rStyle w:val="PageNumber"/>
+      </w:rPr>
+      <w:fldChar w:fldCharType="begin"/>
+    </w:r>
+    <w:r>
+      <w:rPr>
+        <w:rStyle w:val="PageNumber"/>
+      </w:rPr>
+      <w:instrText xml:space="preserve">PAGE  </w:instrText>
+    </w:r>
+    <w:r>
+      <w:rPr>
+        <w:rStyle w:val="PageNumber"/>
+      </w:rPr>
+      <w:fldChar w:fldCharType="end"/>
+    </w:r>
+  </w:p>
+  <w:p>
+    <w:pPr>
+      <w:pStyle w:val="Header"/>
+      <w:ind w:right="360"/>
+    </w:pPr>
+  </w:p>
+</w:hdr>
+</file>
+
+<file path=word/header2.xml><?xml version="1.0" encoding="utf-8"?>
+<w:hdr xmlns:wpc="http://schemas.microsoft.com/office/word/2010/wordprocessingCanvas" xmlns:mo="http://schemas.microsoft.com/office/mac/office/2008/main" xmlns:mc="http://schemas.openxmlformats.org/markup-compatibility/2006" xmlns:mv="urn:schemas-microsoft-com:mac:vml" xmlns:o="urn:schemas-microsoft-com:office:office" xmlns:r="http://schemas.openxmlformats.org/officeDocument/2006/relationships" xmlns:m="http://schemas.openxmlformats.org/officeDocument/2006/math" xmlns:v="urn:schemas-microsoft-com:vml" xmlns:wp14="http://schemas.microsoft.com/office/word/2010/wordprocessingDrawing" xmlns:wp="http://schemas.openxmlformats.org/drawingml/2006/wordprocessingDrawing" xmlns:w10="urn:schemas-microsoft-com:office:word" xmlns:w="http://schemas.openxmlformats.org/wordprocessingml/2006/main" xmlns:w14="http://schemas.microsoft.com/office/word/2010/wordml" xmlns:w15="http://schemas.microsoft.com/office/word/2012/wordml" xmlns:wpg="http://schemas.microsoft.com/office/word/2010/wordprocessingGroup" xmlns:wpi="http://schemas.microsoft.com/office/word/2010/wordprocessingInk" xmlns:wne="http://schemas.microsoft.com/office/word/2006/wordml" xmlns:wps="http://schemas.microsoft.com/office/word/2010/wordprocessingShape" mc:Ignorable="w14 w15 wp14">
+  <w:p>
+    <w:pPr>
+      <w:pStyle w:val="Header"/>
+      <w:framePr w:wrap="none" w:vAnchor="text" w:hAnchor="margin" w:xAlign="right" w:y="1"/>
+      <w:rPr>
+        <w:rStyle w:val="PageNumber"/>
+      </w:rPr>
+    </w:pPr>
+    <w:r>
+      <w:rPr>
+        <w:rStyle w:val="PageNumber"/>
+      </w:rPr>
+      <w:fldChar w:fldCharType="begin"/>
+    </w:r>
+    <w:r>
+      <w:rPr>
+        <w:rStyle w:val="PageNumber"/>
+      </w:rPr>
+      <w:instrText xml:space="preserve">PAGE  </w:instrText>
+    </w:r>
+    <w:r>
+      <w:rPr>
+        <w:rStyle w:val="PageNumber"/>
+      </w:rPr>
+      <w:fldChar w:fldCharType="separate"/>
+    </w:r>
+    <w:r>
+      <w:rPr>
+        <w:rStyle w:val="PageNumber"/>
+        <w:noProof/>
+      </w:rPr>
+      <w:t>1</w:t>
+    </w:r>
+    <w:r>
+      <w:rPr>
+        <w:rStyle w:val="PageNumber"/>
+      </w:rPr>
+      <w:fldChar w:fldCharType="end"/>
+    </w:r>
+  </w:p>
+  <w:p>
+    <w:pPr>
+      <w:pStyle w:val="Header"/>
+      <w:ind w:right="360"/>
+    </w:pPr>
+  </w:p>
+</w:hdr>
+</file>
+
+<file path=word/numbering.xml><?xml version="1.0" encoding="utf-8"?>
+<w:numbering xmlns:wpc="http://schemas.microsoft.com/office/word/2010/wordprocessingCanvas" xmlns:mo="http://schemas.microsoft.com/office/mac/office/2008/main" xmlns:mc="http://schemas.openxmlformats.org/markup-compatibility/2006" xmlns:mv="urn:schemas-microsoft-com:mac:vml" xmlns:o="urn:schemas-microsoft-com:office:office" xmlns:r="http://schemas.openxmlformats.org/officeDocument/2006/relationships" xmlns:m="http://schemas.openxmlformats.org/officeDocument/2006/math" xmlns:v="urn:schemas-microsoft-com:vml" xmlns:wp14="http://schemas.microsoft.com/office/word/2010/wordprocessingDrawing" xmlns:wp="http://schemas.openxmlformats.org/drawingml/2006/wordprocessingDrawing" xmlns:w10="urn:schemas-microsoft-com:office:word" xmlns:w="http://schemas.openxmlformats.org/wordprocessingml/2006/main" xmlns:w14="http://schemas.microsoft.com/office/word/2010/wordml" xmlns:w15="http://schemas.microsoft.com/office/word/2012/wordml" xmlns:wpg="http://schemas.microsoft.com/office/word/2010/wordprocessingGroup" xmlns:wpi="http://schemas.microsoft.com/office/word/2010/wordprocessingInk" xmlns:wne="http://schemas.microsoft.com/office/word/2006/wordml" xmlns:wps="http://schemas.microsoft.com/office/word/2010/wordprocessingShape" mc:Ignorable="w14 w15 wp14">
+  <w:abstractNum w:abstractNumId="0">
+    <w:nsid w:val="0C1653B9"/>
+    <w:multiLevelType w:val="hybridMultilevel"/>
+    <w:tmpl w:val="2BF6EEBA"/>
+    <w:lvl w:ilvl="0" w:tplc="04090001">
+      <w:start w:val="1"/>
+      <w:numFmt w:val="bullet"/>
+      <w:lvlText w:val=""/>
+      <w:lvlJc w:val="left"/>
+      <w:pPr>
+        <w:ind w:left="720" w:hanging="360"/>
+      </w:pPr>
+      <w:rPr>
+        <w:rFonts w:ascii="Symbol" w:hAnsi="Symbol" w:hint="default"/>
+      </w:rPr>
+    </w:lvl>
+    <w:lvl w:ilvl="1" w:tplc="04090003" w:tentative="1">
+      <w:start w:val="1"/>
+      <w:numFmt w:val="bullet"/>
+      <w:lvlText w:val="o"/>
+      <w:lvlJc w:val="left"/>
+      <w:pPr>
+        <w:ind w:left="1440" w:hanging="360"/>
+      </w:pPr>
+      <w:rPr>
+        <w:rFonts w:ascii="Courier New" w:hAnsi="Courier New" w:hint="default"/>
+      </w:rPr>
+    </w:lvl>
+    <w:lvl w:ilvl="2" w:tplc="04090005" w:tentative="1">
+      <w:start w:val="1"/>
+      <w:numFmt w:val="bullet"/>
+      <w:lvlText w:val=""/>
+      <w:lvlJc w:val="left"/>
+      <w:pPr>
+        <w:ind w:left="2160" w:hanging="360"/>
+      </w:pPr>
+      <w:rPr>
+        <w:rFonts w:ascii="Wingdings" w:hAnsi="Wingdings" w:hint="default"/>
+      </w:rPr>
+    </w:lvl>
+    <w:lvl w:ilvl="3" w:tplc="04090001" w:tentative="1">
+      <w:start w:val="1"/>
+      <w:numFmt w:val="bullet"/>
+      <w:lvlText w:val=""/>
+      <w:lvlJc w:val="left"/>
+      <w:pPr>
+        <w:ind w:left="2880" w:hanging="360"/>
+      </w:pPr>
+      <w:rPr>
+        <w:rFonts w:ascii="Symbol" w:hAnsi="Symbol" w:hint="default"/>
+      </w:rPr>
+    </w:lvl>
+    <w:lvl w:ilvl="4" w:tplc="04090003" w:tentative="1">
+      <w:start w:val="1"/>
+      <w:numFmt w:val="bullet"/>
+      <w:lvlText w:val="o"/>
+      <w:lvlJc w:val="left"/>
+      <w:pPr>
+        <w:ind w:left="3600" w:hanging="360"/>
+      </w:pPr>
+      <w:rPr>
+        <w:rFonts w:ascii="Courier New" w:hAnsi="Courier New" w:hint="default"/>
+      </w:rPr>
+    </w:lvl>
+    <w:lvl w:ilvl="5" w:tplc="04090005" w:tentative="1">
+      <w:start w:val="1"/>
+      <w:numFmt w:val="bullet"/>
+      <w:lvlText w:val=""/>
+      <w:lvlJc w:val="left"/>
+      <w:pPr>
+        <w:ind w:left="4320" w:hanging="360"/>
+      </w:pPr>
+      <w:rPr>
+        <w:rFonts w:ascii="Wingdings" w:hAnsi="Wingdings" w:hint="default"/>
+      </w:rPr>
+    </w:lvl>
+    <w:lvl w:ilvl="6" w:tplc="04090001" w:tentative="1">
+      <w:start w:val="1"/>
+      <w:numFmt w:val="bullet"/>
+      <w:lvlText w:val=""/>
+      <w:lvlJc w:val="left"/>
+      <w:pPr>
+        <w:ind w:left="5040" w:hanging="360"/>
+      </w:pPr>
+      <w:rPr>
+        <w:rFonts w:ascii="Symbol" w:hAnsi="Symbol" w:hint="default"/>
+      </w:rPr>
+    </w:lvl>
+    <w:lvl w:ilvl="7" w:tplc="04090003" w:tentative="1">
+      <w:start w:val="1"/>
+      <w:numFmt w:val="bullet"/>
+      <w:lvlText w:val="o"/>
+      <w:lvlJc w:val="left"/>
+      <w:pPr>
+        <w:ind w:left="5760" w:hanging="360"/>
+      </w:pPr>
+      <w:rPr>
+        <w:rFonts w:ascii="Courier New" w:hAnsi="Courier New" w:hint="default"/>
+      </w:rPr>
+    </w:lvl>
+    <w:lvl w:ilvl="8" w:tplc="04090005" w:tentative="1">
+      <w:start w:val="1"/>
+      <w:numFmt w:val="bullet"/>
+      <w:lvlText w:val=""/>
+      <w:lvlJc w:val="left"/>
+      <w:pPr>
+        <w:ind w:left="6480" w:hanging="360"/>
+      </w:pPr>
+      <w:rPr>
+        <w:rFonts w:ascii="Wingdings" w:hAnsi="Wingdings" w:hint="default"/>
+      </w:rPr>
+    </w:lvl>
+  </w:abstractNum>
+  <w:abstractNum w:abstractNumId="1">
+    <w:nsid w:val="211F4D9F"/>
+    <w:multiLevelType w:val="hybridMultilevel"/>
+    <w:tmpl w:val="5C500250"/>
+    <w:lvl w:ilvl="0" w:tplc="04090001">
+      <w:start w:val="1"/>
+      <w:numFmt w:val="bullet"/>
+      <w:lvlText w:val=""/>
+      <w:lvlJc w:val="left"/>
+      <w:pPr>
+        <w:ind w:left="720" w:hanging="360"/>
+      </w:pPr>
+      <w:rPr>
+        <w:rFonts w:ascii="Symbol" w:hAnsi="Symbol" w:hint="default"/>
+      </w:rPr>
+    </w:lvl>
+    <w:lvl w:ilvl="1" w:tplc="04090003">
+      <w:start w:val="1"/>
+      <w:numFmt w:val="bullet"/>
+      <w:lvlText w:val="o"/>
+      <w:lvlJc w:val="left"/>
+      <w:pPr>
+        <w:ind w:left="1440" w:hanging="360"/>
+      </w:pPr>
+      <w:rPr>
+        <w:rFonts w:ascii="Courier New" w:hAnsi="Courier New" w:hint="default"/>
+      </w:rPr>
+    </w:lvl>
+    <w:lvl w:ilvl="2" w:tplc="04090005" w:tentative="1">
+      <w:start w:val="1"/>
+      <w:numFmt w:val="bullet"/>
+      <w:lvlText w:val=""/>
+      <w:lvlJc w:val="left"/>
+      <w:pPr>
+        <w:ind w:left="2160" w:hanging="360"/>
+      </w:pPr>
+      <w:rPr>
+        <w:rFonts w:ascii="Wingdings" w:hAnsi="Wingdings" w:hint="default"/>
+      </w:rPr>
+    </w:lvl>
+    <w:lvl w:ilvl="3" w:tplc="04090001" w:tentative="1">
+      <w:start w:val="1"/>
+      <w:numFmt w:val="bullet"/>
+      <w:lvlText w:val=""/>
+      <w:lvlJc w:val="left"/>
+      <w:pPr>
+        <w:ind w:left="2880" w:hanging="360"/>
+      </w:pPr>
+      <w:rPr>
+        <w:rFonts w:ascii="Symbol" w:hAnsi="Symbol" w:hint="default"/>
+      </w:rPr>
+    </w:lvl>
+    <w:lvl w:ilvl="4" w:tplc="04090003" w:tentative="1">
+      <w:start w:val="1"/>
+      <w:numFmt w:val="bullet"/>
+      <w:lvlText w:val="o"/>
+      <w:lvlJc w:val="left"/>
+      <w:pPr>
+        <w:ind w:left="3600" w:hanging="360"/>
+      </w:pPr>
+      <w:rPr>
+        <w:rFonts w:ascii="Courier New" w:hAnsi="Courier New" w:hint="default"/>
+      </w:rPr>
+    </w:lvl>
+    <w:lvl w:ilvl="5" w:tplc="04090005" w:tentative="1">
+      <w:start w:val="1"/>
+      <w:numFmt w:val="bullet"/>
+      <w:lvlText w:val=""/>
+      <w:lvlJc w:val="left"/>
+      <w:pPr>
+        <w:ind w:left="4320" w:hanging="360"/>
+      </w:pPr>
+      <w:rPr>
+        <w:rFonts w:ascii="Wingdings" w:hAnsi="Wingdings" w:hint="default"/>
+      </w:rPr>
+    </w:lvl>
+    <w:lvl w:ilvl="6" w:tplc="04090001" w:tentative="1">
+      <w:start w:val="1"/>
+      <w:numFmt w:val="bullet"/>
+      <w:lvlText w:val=""/>
+      <w:lvlJc w:val="left"/>
+      <w:pPr>
+        <w:ind w:left="5040" w:hanging="360"/>
+      </w:pPr>
+      <w:rPr>
+        <w:rFonts w:ascii="Symbol" w:hAnsi="Symbol" w:hint="default"/>
+      </w:rPr>
+    </w:lvl>
+    <w:lvl w:ilvl="7" w:tplc="04090003" w:tentative="1">
+      <w:start w:val="1"/>
+      <w:numFmt w:val="bullet"/>
+      <w:lvlText w:val="o"/>
+      <w:lvlJc w:val="left"/>
+      <w:pPr>
+        <w:ind w:left="5760" w:hanging="360"/>
+      </w:pPr>
+      <w:rPr>
+        <w:rFonts w:ascii="Courier New" w:hAnsi="Courier New" w:hint="default"/>
+      </w:rPr>
+    </w:lvl>
+    <w:lvl w:ilvl="8" w:tplc="04090005" w:tentative="1">
+      <w:start w:val="1"/>
+      <w:numFmt w:val="bullet"/>
+      <w:lvlText w:val=""/>
+      <w:lvlJc w:val="left"/>
+      <w:pPr>
+        <w:ind w:left="6480" w:hanging="360"/>
+      </w:pPr>
+      <w:rPr>
+        <w:rFonts w:ascii="Wingdings" w:hAnsi="Wingdings" w:hint="default"/>
+      </w:rPr>
+    </w:lvl>
+  </w:abstractNum>
+  <w:abstractNum w:abstractNumId="2">
+    <w:nsid w:val="47C468B5"/>
+    <w:multiLevelType w:val="hybridMultilevel"/>
+    <w:tmpl w:val="00C4C436"/>
+    <w:lvl w:ilvl="0" w:tplc="04090001">
+      <w:start w:val="1"/>
+      <w:numFmt w:val="bullet"/>
+      <w:lvlText w:val=""/>
+      <w:lvlJc w:val="left"/>
+      <w:pPr>
+        <w:ind w:left="720" w:hanging="360"/>
+      </w:pPr>
+      <w:rPr>
+        <w:rFonts w:ascii="Symbol" w:hAnsi="Symbol" w:hint="default"/>
+      </w:rPr>
+    </w:lvl>
+    <w:lvl w:ilvl="1" w:tplc="04090003">
+      <w:start w:val="1"/>
+      <w:numFmt w:val="bullet"/>
+      <w:lvlText w:val="o"/>
+      <w:lvlJc w:val="left"/>
+      <w:pPr>
+        <w:ind w:left="1440" w:hanging="360"/>
+      </w:pPr>
+      <w:rPr>
+        <w:rFonts w:ascii="Courier New" w:hAnsi="Courier New" w:hint="default"/>
+      </w:rPr>
+    </w:lvl>
+    <w:lvl w:ilvl="2" w:tplc="04090005" w:tentative="1">
+      <w:start w:val="1"/>
+      <w:numFmt w:val="bullet"/>
+      <w:lvlText w:val=""/>
+      <w:lvlJc w:val="left"/>
+      <w:pPr>
+        <w:ind w:left="2160" w:hanging="360"/>
+      </w:pPr>
+      <w:rPr>
+        <w:rFonts w:ascii="Wingdings" w:hAnsi="Wingdings" w:hint="default"/>
+      </w:rPr>
+    </w:lvl>
+    <w:lvl w:ilvl="3" w:tplc="04090001" w:tentative="1">
+      <w:start w:val="1"/>
+      <w:numFmt w:val="bullet"/>
+      <w:lvlText w:val=""/>
+      <w:lvlJc w:val="left"/>
+      <w:pPr>
+        <w:ind w:left="2880" w:hanging="360"/>
+      </w:pPr>
+      <w:rPr>
+        <w:rFonts w:ascii="Symbol" w:hAnsi="Symbol" w:hint="default"/>
+      </w:rPr>
+    </w:lvl>
+    <w:lvl w:ilvl="4" w:tplc="04090003" w:tentative="1">
+      <w:start w:val="1"/>
+      <w:numFmt w:val="bullet"/>
+      <w:lvlText w:val="o"/>
+      <w:lvlJc w:val="left"/>
+      <w:pPr>
+        <w:ind w:left="3600" w:hanging="360"/>
+      </w:pPr>
+      <w:rPr>
+        <w:rFonts w:ascii="Courier New" w:hAnsi="Courier New" w:hint="default"/>
+      </w:rPr>
+    </w:lvl>
+    <w:lvl w:ilvl="5" w:tplc="04090005" w:tentative="1">
+      <w:start w:val="1"/>
+      <w:numFmt w:val="bullet"/>
+      <w:lvlText w:val=""/>
+      <w:lvlJc w:val="left"/>
+      <w:pPr>
+        <w:ind w:left="4320" w:hanging="360"/>
+      </w:pPr>
+      <w:rPr>
+        <w:rFonts w:ascii="Wingdings" w:hAnsi="Wingdings" w:hint="default"/>
+      </w:rPr>
+    </w:lvl>
+    <w:lvl w:ilvl="6" w:tplc="04090001" w:tentative="1">
+      <w:start w:val="1"/>
+      <w:numFmt w:val="bullet"/>
+      <w:lvlText w:val=""/>
+      <w:lvlJc w:val="left"/>
+      <w:pPr>
+        <w:ind w:left="5040" w:hanging="360"/>
+      </w:pPr>
+      <w:rPr>
+        <w:rFonts w:ascii="Symbol" w:hAnsi="Symbol" w:hint="default"/>
+      </w:rPr>
+    </w:lvl>
+    <w:lvl w:ilvl="7" w:tplc="04090003" w:tentative="1">
+      <w:start w:val="1"/>
+      <w:numFmt w:val="bullet"/>
+      <w:lvlText w:val="o"/>
+      <w:lvlJc w:val="left"/>
+      <w:pPr>
+        <w:ind w:left="5760" w:hanging="360"/>
+      </w:pPr>
+      <w:rPr>
+        <w:rFonts w:ascii="Courier New" w:hAnsi="Courier New" w:hint="default"/>
+      </w:rPr>
+    </w:lvl>
+    <w:lvl w:ilvl="8" w:tplc="04090005" w:tentative="1">
+      <w:start w:val="1"/>
+      <w:numFmt w:val="bullet"/>
+      <w:lvlText w:val=""/>
+      <w:lvlJc w:val="left"/>
+      <w:pPr>
+        <w:ind w:left="6480" w:hanging="360"/>
+      </w:pPr>
+      <w:rPr>
+        <w:rFonts w:ascii="Wingdings" w:hAnsi="Wingdings" w:hint="default"/>
+      </w:rPr>
+    </w:lvl>
+  </w:abstractNum>
+  <w:num w:numId="1">
+    <w:abstractNumId w:val="2"/>
+  </w:num>
+  <w:num w:numId="2">
+    <w:abstractNumId w:val="1"/>
+  </w:num>
+  <w:num w:numId="3">
+    <w:abstractNumId w:val="0"/>
+  </w:num>
+</w:numbering>
 </file>
 
 <file path=word/styles.xml><?xml version="1.0" encoding="utf-8"?>
@@ -2193,6 +3194,49 @@
       </w:tblCellMar>
     </w:tblPr>
   </w:style>
+  <w:style w:type="paragraph" w:styleId="ListParagraph">
+    <w:name w:val="List Paragraph"/>
+    <w:basedOn w:val="Normal"/>
+    <w:uiPriority w:val="34"/>
+    <w:qFormat/>
+    <w:rsid w:val="007B387E"/>
+    <w:pPr>
+      <w:ind w:left="720"/>
+      <w:contextualSpacing/>
+    </w:pPr>
+    <w:rPr>
+      <w:rFonts w:eastAsiaTheme="minorEastAsia"/>
+    </w:rPr>
+  </w:style>
+  <w:style w:type="paragraph" w:styleId="Header">
+    <w:name w:val="header"/>
+    <w:basedOn w:val="Normal"/>
+    <w:link w:val="HeaderChar"/>
+    <w:uiPriority w:val="99"/>
+    <w:unhideWhenUsed/>
+    <w:rsid w:val="00C40229"/>
+    <w:pPr>
+      <w:tabs>
+        <w:tab w:val="center" w:pos="4680"/>
+        <w:tab w:val="right" w:pos="9360"/>
+      </w:tabs>
+    </w:pPr>
+  </w:style>
+  <w:style w:type="character" w:customStyle="1" w:styleId="HeaderChar">
+    <w:name w:val="Header Char"/>
+    <w:basedOn w:val="DefaultParagraphFont"/>
+    <w:link w:val="Header"/>
+    <w:uiPriority w:val="99"/>
+    <w:rsid w:val="00C40229"/>
+  </w:style>
+  <w:style w:type="character" w:styleId="PageNumber">
+    <w:name w:val="page number"/>
+    <w:basedOn w:val="DefaultParagraphFont"/>
+    <w:uiPriority w:val="99"/>
+    <w:semiHidden/>
+    <w:unhideWhenUsed/>
+    <w:rsid w:val="00C40229"/>
+  </w:style>
 </w:styles>
 </file>
 

</xml_diff>